<commit_message>
Resources - fix sources - 12/5/2025
</commit_message>
<xml_diff>
--- a/2-Sources/1-Knowledge/1-Science/2-Natural Science/1-Intro to Natural Science.docx
+++ b/2-Sources/1-Knowledge/1-Science/2-Natural Science/1-Intro to Natural Science.docx
@@ -4,532 +4,1694 @@
   <w:body>
     <w:p>
       <w:pPr>
+        <w:pStyle w:val="Heading1"/>
+      </w:pPr>
+      <w:r>
+        <w:t>1-Intro to Natural Science</w:t>
+      </w:r>
+    </w:p>
+    <w:p>
+      <w:pPr>
+        <w:pStyle w:val="Heading2"/>
+      </w:pPr>
+      <w:r>
+        <w:t>Sources - Intro to Natural Science - Wiki Source</w:t>
+      </w:r>
+    </w:p>
+    <w:p/>
+    <w:p>
+      <w:pPr>
+        <w:pStyle w:val="ListParagraph"/>
         <w:numPr>
           <w:ilvl w:val="0"/>
-          <w:numId w:val="3"/>
+          <w:numId w:val="5"/>
         </w:numPr>
-        <w:spacing w:before="240" w:after="240"/>
-      </w:pPr>
-      <w:r>
-        <w:rPr>
-          <w:b/>
-        </w:rPr>
-        <w:t xml:space="preserve">* Source ID: </w:t>
-      </w:r>
-      <w:r>
-        <w:rPr>
-          <w:bCs/>
+        <w:rPr>
+          <w:sz w:val="18"/>
+          <w:szCs w:val="18"/>
+        </w:rPr>
+      </w:pPr>
+      <w:r>
+        <w:rPr>
+          <w:bCs/>
+          <w:sz w:val="18"/>
+          <w:szCs w:val="18"/>
+        </w:rPr>
+        <w:t>*</w:t>
+      </w:r>
+      <w:r>
+        <w:rPr>
+          <w:b/>
+          <w:sz w:val="18"/>
+          <w:szCs w:val="18"/>
+        </w:rPr>
+        <w:t xml:space="preserve"> </w:t>
+      </w:r>
+      <w:r>
+        <w:rPr>
+          <w:b/>
+          <w:sz w:val="18"/>
+          <w:szCs w:val="18"/>
+        </w:rPr>
+        <w:t xml:space="preserve">ID: </w:t>
+      </w:r>
+      <w:r>
+        <w:rPr>
+          <w:bCs/>
+          <w:sz w:val="18"/>
+          <w:szCs w:val="18"/>
         </w:rPr>
         <w:t>1</w:t>
       </w:r>
       <w:r>
         <w:rPr>
           <w:bCs/>
+          <w:sz w:val="18"/>
+          <w:szCs w:val="18"/>
         </w:rPr>
         <w:t>55</w:t>
       </w:r>
       <w:r>
+        <w:rPr>
+          <w:sz w:val="18"/>
+          <w:szCs w:val="18"/>
+        </w:rPr>
         <w:br/>
-        <w:t xml:space="preserve">* </w:t>
-      </w:r>
-      <w:r>
-        <w:rPr>
-          <w:b/>
-        </w:rPr>
-        <w:t>Content Title</w:t>
-      </w:r>
-      <w:r>
-        <w:t>: [en_wikipedia_org_wiki_Natural_science.pdf -&gt; Natural science.pdf] [Wiki Source - Natural Science]</w:t>
-      </w:r>
-      <w:r>
-        <w:br/>
-        <w:t xml:space="preserve">* </w:t>
-      </w:r>
-      <w:r>
-        <w:rPr>
-          <w:b/>
-        </w:rPr>
-        <w:t>Content Type</w:t>
-      </w:r>
-      <w:r>
-        <w:t>: Document</w:t>
-      </w:r>
-      <w:r>
-        <w:br/>
-        <w:t xml:space="preserve">* </w:t>
-      </w:r>
-      <w:r>
-        <w:rPr>
-          <w:b/>
-        </w:rPr>
-        <w:t>Domain</w:t>
-      </w:r>
-      <w:r>
-        <w:t>: Educational</w:t>
-      </w:r>
-      <w:r>
-        <w:br/>
-        <w:t xml:space="preserve">* </w:t>
-      </w:r>
-      <w:r>
-        <w:rPr>
-          <w:b/>
-        </w:rPr>
-        <w:t>Source Platform</w:t>
-      </w:r>
-      <w:r>
-        <w:t>: Wikipedia (https://www.wikipedia.org)</w:t>
-      </w:r>
-      <w:r>
-        <w:br/>
-        <w:t xml:space="preserve">* </w:t>
-      </w:r>
-      <w:r>
-        <w:rPr>
-          <w:b/>
-        </w:rPr>
-        <w:t>Source Reference</w:t>
-      </w:r>
-      <w:r>
-        <w:t xml:space="preserve">: </w:t>
+        <w:t>*</w:t>
+      </w:r>
+      <w:r>
+        <w:rPr>
+          <w:b/>
+          <w:sz w:val="18"/>
+          <w:szCs w:val="18"/>
+        </w:rPr>
+        <w:t xml:space="preserve"> </w:t>
+      </w:r>
+      <w:r>
+        <w:rPr>
+          <w:b/>
+          <w:sz w:val="18"/>
+          <w:szCs w:val="18"/>
+        </w:rPr>
+        <w:t xml:space="preserve">Content </w:t>
+      </w:r>
+      <w:r>
+        <w:rPr>
+          <w:b/>
+          <w:sz w:val="18"/>
+          <w:szCs w:val="18"/>
+        </w:rPr>
+        <w:t xml:space="preserve">Title: </w:t>
+      </w:r>
+      <w:r>
+        <w:rPr>
+          <w:bCs/>
+          <w:sz w:val="18"/>
+          <w:szCs w:val="18"/>
+        </w:rPr>
+        <w:t>[en_wikipedia_org_wiki_Natural_science.pdf -&gt; Natural science.pdf] [Wiki Source - Natural Science]</w:t>
+      </w:r>
+    </w:p>
+    <w:p>
+      <w:pPr>
+        <w:pStyle w:val="ListParagraph"/>
+        <w:rPr>
+          <w:sz w:val="18"/>
+          <w:szCs w:val="18"/>
+        </w:rPr>
+      </w:pPr>
+      <w:r>
+        <w:rPr>
+          <w:sz w:val="18"/>
+          <w:szCs w:val="18"/>
+        </w:rPr>
+        <w:t>*</w:t>
+      </w:r>
+      <w:r>
+        <w:rPr>
+          <w:b/>
+          <w:sz w:val="18"/>
+          <w:szCs w:val="18"/>
+        </w:rPr>
+        <w:t xml:space="preserve"> Content Type: </w:t>
+      </w:r>
+      <w:r>
+        <w:rPr>
+          <w:bCs/>
+          <w:sz w:val="18"/>
+          <w:szCs w:val="18"/>
+        </w:rPr>
+        <w:t>Document</w:t>
+      </w:r>
+    </w:p>
+    <w:p>
+      <w:pPr>
+        <w:ind w:left="720"/>
+        <w:rPr>
+          <w:sz w:val="18"/>
+          <w:szCs w:val="18"/>
+        </w:rPr>
+      </w:pPr>
+      <w:r>
+        <w:rPr>
+          <w:sz w:val="18"/>
+          <w:szCs w:val="18"/>
+        </w:rPr>
+        <w:t>*</w:t>
+      </w:r>
+      <w:r>
+        <w:rPr>
+          <w:b/>
+          <w:sz w:val="18"/>
+          <w:szCs w:val="18"/>
+        </w:rPr>
+        <w:t xml:space="preserve"> Content Domain:</w:t>
+      </w:r>
+      <w:r>
+        <w:rPr>
+          <w:b/>
+          <w:sz w:val="18"/>
+          <w:szCs w:val="18"/>
+        </w:rPr>
+        <w:t xml:space="preserve"> </w:t>
+      </w:r>
+      <w:r>
+        <w:rPr>
+          <w:bCs/>
+          <w:sz w:val="18"/>
+          <w:szCs w:val="18"/>
+        </w:rPr>
+        <w:t>Educational</w:t>
+      </w:r>
+    </w:p>
+    <w:p>
+      <w:pPr>
+        <w:ind w:left="720"/>
+        <w:rPr>
+          <w:sz w:val="18"/>
+          <w:szCs w:val="18"/>
+        </w:rPr>
+      </w:pPr>
+      <w:r>
+        <w:rPr>
+          <w:sz w:val="18"/>
+          <w:szCs w:val="18"/>
+        </w:rPr>
+        <w:t>*</w:t>
+      </w:r>
+      <w:r>
+        <w:rPr>
+          <w:b/>
+          <w:sz w:val="18"/>
+          <w:szCs w:val="18"/>
+        </w:rPr>
+        <w:t xml:space="preserve"> Source Platform:</w:t>
+      </w:r>
+      <w:r>
+        <w:rPr>
+          <w:b/>
+          <w:sz w:val="18"/>
+          <w:szCs w:val="18"/>
+        </w:rPr>
+        <w:t xml:space="preserve"> </w:t>
+      </w:r>
+      <w:r>
+        <w:rPr>
+          <w:bCs/>
+          <w:sz w:val="18"/>
+          <w:szCs w:val="18"/>
+        </w:rPr>
+        <w:t>Wikipedia (https://www.wikipedia.org)</w:t>
+      </w:r>
+    </w:p>
+    <w:p>
+      <w:pPr>
+        <w:ind w:left="720"/>
+        <w:rPr>
+          <w:sz w:val="18"/>
+          <w:szCs w:val="18"/>
+        </w:rPr>
+      </w:pPr>
+      <w:r>
+        <w:rPr>
+          <w:sz w:val="18"/>
+          <w:szCs w:val="18"/>
+        </w:rPr>
+        <w:t>*</w:t>
+      </w:r>
+      <w:r>
+        <w:rPr>
+          <w:b/>
+          <w:sz w:val="18"/>
+          <w:szCs w:val="18"/>
+        </w:rPr>
+        <w:t xml:space="preserve"> Source Reference:</w:t>
+      </w:r>
+      <w:r>
+        <w:rPr>
+          <w:b/>
+          <w:sz w:val="18"/>
+          <w:szCs w:val="18"/>
+        </w:rPr>
+        <w:t xml:space="preserve"> </w:t>
       </w:r>
       <w:hyperlink r:id="rId5" w:history="1">
         <w:r>
           <w:rPr>
             <w:rStyle w:val="Hyperlink"/>
+            <w:bCs/>
+            <w:sz w:val="18"/>
+            <w:szCs w:val="18"/>
           </w:rPr>
           <w:t>https://en.wikipedia.org/wiki/Natural_science</w:t>
         </w:r>
       </w:hyperlink>
-      <w:r>
-        <w:br/>
-        <w:t xml:space="preserve">* </w:t>
-      </w:r>
-      <w:r>
-        <w:rPr>
-          <w:b/>
-          <w:bCs/>
-        </w:rPr>
-        <w:t>Source Type</w:t>
-      </w:r>
-      <w:r>
-        <w:t xml:space="preserve">: </w:t>
-      </w:r>
-      <w:r>
-        <w:t xml:space="preserve">Converted </w:t>
-      </w:r>
-      <w:r>
-        <w:br/>
-        <w:t xml:space="preserve">* </w:t>
-      </w:r>
-      <w:r>
-        <w:rPr>
-          <w:b/>
-          <w:bCs/>
-        </w:rPr>
-        <w:t>Source Nature:</w:t>
-      </w:r>
-      <w:r>
+    </w:p>
+    <w:p>
+      <w:pPr>
+        <w:ind w:left="720"/>
+        <w:rPr>
+          <w:sz w:val="18"/>
+          <w:szCs w:val="18"/>
+        </w:rPr>
+      </w:pPr>
+      <w:r>
+        <w:rPr>
+          <w:sz w:val="18"/>
+          <w:szCs w:val="18"/>
+        </w:rPr>
+        <w:t>*</w:t>
+      </w:r>
+      <w:r>
+        <w:rPr>
+          <w:b/>
+          <w:sz w:val="18"/>
+          <w:szCs w:val="18"/>
+        </w:rPr>
+        <w:t xml:space="preserve"> Source Storage Host:</w:t>
+      </w:r>
+      <w:r>
+        <w:rPr>
+          <w:b/>
+          <w:sz w:val="18"/>
+          <w:szCs w:val="18"/>
+        </w:rPr>
         <w:t xml:space="preserve"> </w:t>
       </w:r>
       <w:r>
-        <w:t>D</w:t>
-      </w:r>
-      <w:r>
-        <w:t>igital</w:t>
-      </w:r>
-      <w:r>
-        <w:br/>
-        <w:t xml:space="preserve">* </w:t>
-      </w:r>
-      <w:r>
-        <w:rPr>
-          <w:b/>
-        </w:rPr>
-        <w:t>Storage Host</w:t>
-      </w:r>
-      <w:r>
-        <w:t>: https://en.wikipedia.org [Wikipedia Server]</w:t>
-      </w:r>
-      <w:r>
-        <w:br/>
-        <w:t xml:space="preserve">* </w:t>
-      </w:r>
-      <w:r>
-        <w:rPr>
-          <w:b/>
-        </w:rPr>
-        <w:t>Acquisition Method</w:t>
-      </w:r>
-      <w:r>
-        <w:t xml:space="preserve">: Web Tool: </w:t>
+        <w:rPr>
+          <w:bCs/>
+          <w:sz w:val="18"/>
+          <w:szCs w:val="18"/>
+        </w:rPr>
+        <w:t>https://en.wikipedia.org [Wikipedia Server]</w:t>
+      </w:r>
+    </w:p>
+    <w:p>
+      <w:pPr>
+        <w:ind w:left="720"/>
+        <w:rPr>
+          <w:sz w:val="18"/>
+          <w:szCs w:val="18"/>
+        </w:rPr>
+      </w:pPr>
+      <w:r>
+        <w:rPr>
+          <w:sz w:val="18"/>
+          <w:szCs w:val="18"/>
+        </w:rPr>
+        <w:t>*</w:t>
+      </w:r>
+      <w:r>
+        <w:rPr>
+          <w:b/>
+          <w:sz w:val="18"/>
+          <w:szCs w:val="18"/>
+        </w:rPr>
+        <w:t xml:space="preserve"> Source Nature:</w:t>
+      </w:r>
+      <w:r>
+        <w:rPr>
+          <w:b/>
+          <w:sz w:val="18"/>
+          <w:szCs w:val="18"/>
+        </w:rPr>
+        <w:t xml:space="preserve"> </w:t>
+      </w:r>
+      <w:r>
+        <w:rPr>
+          <w:bCs/>
+          <w:sz w:val="18"/>
+          <w:szCs w:val="18"/>
+        </w:rPr>
+        <w:t>Digital</w:t>
+      </w:r>
+    </w:p>
+    <w:p>
+      <w:pPr>
+        <w:ind w:left="720"/>
+        <w:rPr>
+          <w:sz w:val="18"/>
+          <w:szCs w:val="18"/>
+        </w:rPr>
+      </w:pPr>
+      <w:r>
+        <w:rPr>
+          <w:sz w:val="18"/>
+          <w:szCs w:val="18"/>
+        </w:rPr>
+        <w:t>*</w:t>
+      </w:r>
+      <w:r>
+        <w:rPr>
+          <w:b/>
+          <w:sz w:val="18"/>
+          <w:szCs w:val="18"/>
+        </w:rPr>
+        <w:t xml:space="preserve"> Content Derivation Type:</w:t>
+      </w:r>
+      <w:r>
+        <w:rPr>
+          <w:b/>
+          <w:sz w:val="18"/>
+          <w:szCs w:val="18"/>
+        </w:rPr>
+        <w:t xml:space="preserve"> </w:t>
+      </w:r>
+      <w:r>
+        <w:rPr>
+          <w:bCs/>
+          <w:sz w:val="18"/>
+          <w:szCs w:val="18"/>
+        </w:rPr>
+        <w:t>Converted</w:t>
+      </w:r>
+    </w:p>
+    <w:p>
+      <w:pPr>
+        <w:ind w:left="720"/>
+        <w:rPr>
+          <w:sz w:val="18"/>
+          <w:szCs w:val="18"/>
+        </w:rPr>
+      </w:pPr>
+      <w:r>
+        <w:rPr>
+          <w:sz w:val="18"/>
+          <w:szCs w:val="18"/>
+        </w:rPr>
+        <w:t>*</w:t>
+      </w:r>
+      <w:r>
+        <w:rPr>
+          <w:b/>
+          <w:sz w:val="18"/>
+          <w:szCs w:val="18"/>
+        </w:rPr>
+        <w:t xml:space="preserve"> Content Acquisition Method:</w:t>
+      </w:r>
+      <w:r>
+        <w:rPr>
+          <w:b/>
+          <w:sz w:val="18"/>
+          <w:szCs w:val="18"/>
+        </w:rPr>
+        <w:t xml:space="preserve"> </w:t>
+      </w:r>
+      <w:r>
+        <w:rPr>
+          <w:bCs/>
+          <w:sz w:val="18"/>
+          <w:szCs w:val="18"/>
+        </w:rPr>
+        <w:t xml:space="preserve">Web Tool: </w:t>
       </w:r>
       <w:proofErr w:type="spellStart"/>
       <w:r>
+        <w:rPr>
+          <w:bCs/>
+          <w:sz w:val="18"/>
+          <w:szCs w:val="18"/>
+        </w:rPr>
         <w:t>Sejda</w:t>
       </w:r>
       <w:proofErr w:type="spellEnd"/>
       <w:r>
-        <w:t xml:space="preserve"> - HTML to PDF (https://www.sejda.com/html-to-pdf) [convert html to pdf]</w:t>
-      </w:r>
-      <w:r>
-        <w:br/>
-        <w:t xml:space="preserve">* </w:t>
-      </w:r>
-      <w:r>
-        <w:rPr>
-          <w:b/>
-        </w:rPr>
-        <w:t>File Format</w:t>
-      </w:r>
-      <w:r>
-        <w:t>: .pdf</w:t>
-      </w:r>
-      <w:r>
-        <w:br/>
-        <w:t xml:space="preserve">* </w:t>
-      </w:r>
-      <w:r>
-        <w:rPr>
-          <w:b/>
-        </w:rPr>
-        <w:t>Content Quality</w:t>
-      </w:r>
-      <w:r>
-        <w:t>: High</w:t>
-      </w:r>
-      <w:r>
-        <w:br/>
-        <w:t xml:space="preserve">* </w:t>
-      </w:r>
-      <w:r>
-        <w:rPr>
-          <w:b/>
-        </w:rPr>
-        <w:t>Acquisition Date</w:t>
-      </w:r>
-      <w:r>
-        <w:t>: 8/30/2025</w:t>
-      </w:r>
-      <w:r>
-        <w:br/>
-        <w:t xml:space="preserve">* </w:t>
-      </w:r>
-      <w:r>
-        <w:rPr>
-          <w:b/>
-        </w:rPr>
-        <w:t>Storage Location</w:t>
-      </w:r>
-      <w:r>
-        <w:t xml:space="preserve">: </w:t>
-      </w:r>
-      <w:proofErr w:type="spellStart"/>
-      <w:r>
-        <w:t>StorageType</w:t>
-      </w:r>
-      <w:proofErr w:type="spellEnd"/>
-      <w:r>
-        <w:t xml:space="preserve">: Cloud -&gt; Platform: GitHub -&gt; Account: </w:t>
-      </w:r>
-      <w:proofErr w:type="spellStart"/>
-      <w:r>
-        <w:t>topicsscience</w:t>
-      </w:r>
-      <w:proofErr w:type="spellEnd"/>
-      <w:r>
-        <w:t xml:space="preserve"> -&gt; Repository: </w:t>
-      </w:r>
-      <w:proofErr w:type="spellStart"/>
-      <w:r>
-        <w:t>kingdomheartsknowledge</w:t>
-      </w:r>
-      <w:proofErr w:type="spellEnd"/>
-      <w:r>
-        <w:t xml:space="preserve"> -&gt; Path: Knowledge/2-Science/2-Natural Science/0-Intro to Natural Science/..</w:t>
-      </w:r>
-      <w:r>
-        <w:br/>
-        <w:t xml:space="preserve">* </w:t>
-      </w:r>
-      <w:r>
-        <w:rPr>
-          <w:b/>
-        </w:rPr>
-        <w:t>Notes</w:t>
-      </w:r>
-      <w:r>
-        <w:t>: Wiki Source - [This page was last edited on 21 August 2025, at 14:07 (UTC)]</w:t>
-      </w:r>
-    </w:p>
-    <w:p/>
-    <w:p/>
-    <w:p>
-      <w:pPr>
-        <w:numPr>
-          <w:ilvl w:val="0"/>
-          <w:numId w:val="4"/>
-        </w:numPr>
-        <w:spacing w:before="240" w:after="240"/>
-      </w:pPr>
-      <w:r>
-        <w:rPr>
-          <w:b/>
-        </w:rPr>
-        <w:t xml:space="preserve">* Source ID: </w:t>
-      </w:r>
-      <w:r>
-        <w:rPr>
-          <w:bCs/>
-        </w:rPr>
-        <w:t>1</w:t>
-      </w:r>
-      <w:r>
-        <w:rPr>
-          <w:bCs/>
-        </w:rPr>
-        <w:t>56</w:t>
-      </w:r>
-      <w:r>
-        <w:br/>
-        <w:t xml:space="preserve">* </w:t>
-      </w:r>
-      <w:r>
-        <w:rPr>
-          <w:b/>
-        </w:rPr>
-        <w:t>Content Title</w:t>
-      </w:r>
-      <w:r>
-        <w:t>: [en_wikipedia_org_wiki_Outline_of_natural_science.pdf -&gt; Outline of natural science.pdf] [Wiki Source - Outline of natural science]</w:t>
-      </w:r>
-      <w:r>
-        <w:br/>
-        <w:t xml:space="preserve">* </w:t>
-      </w:r>
-      <w:r>
-        <w:rPr>
-          <w:b/>
-        </w:rPr>
-        <w:t>Content Type</w:t>
-      </w:r>
-      <w:r>
-        <w:t>: Document</w:t>
-      </w:r>
-      <w:r>
-        <w:br/>
-        <w:t xml:space="preserve">* </w:t>
-      </w:r>
-      <w:r>
-        <w:rPr>
-          <w:b/>
-        </w:rPr>
-        <w:t>Domain</w:t>
-      </w:r>
-      <w:r>
-        <w:t>: Educational</w:t>
-      </w:r>
-      <w:r>
-        <w:br/>
-        <w:t xml:space="preserve">* </w:t>
-      </w:r>
-      <w:r>
-        <w:rPr>
-          <w:b/>
-        </w:rPr>
-        <w:t>Source Platform</w:t>
-      </w:r>
-      <w:r>
-        <w:t>: Wikipedia (https://www.wikipedia.org)</w:t>
-      </w:r>
-      <w:r>
-        <w:br/>
-        <w:t xml:space="preserve">* </w:t>
-      </w:r>
-      <w:r>
-        <w:rPr>
-          <w:b/>
-        </w:rPr>
-        <w:t>Source Reference</w:t>
-      </w:r>
-      <w:r>
-        <w:t xml:space="preserve">: </w:t>
+        <w:rPr>
+          <w:bCs/>
+          <w:sz w:val="18"/>
+          <w:szCs w:val="18"/>
+        </w:rPr>
+        <w:t xml:space="preserve"> - HTML to PDF (</w:t>
       </w:r>
       <w:hyperlink r:id="rId6" w:history="1">
         <w:r>
           <w:rPr>
             <w:rStyle w:val="Hyperlink"/>
+            <w:bCs/>
+            <w:sz w:val="18"/>
+            <w:szCs w:val="18"/>
+          </w:rPr>
+          <w:t>https://www.sejda.com/html-to-pdf</w:t>
+        </w:r>
+      </w:hyperlink>
+      <w:r>
+        <w:rPr>
+          <w:bCs/>
+          <w:sz w:val="18"/>
+          <w:szCs w:val="18"/>
+        </w:rPr>
+        <w:t>) [convert html to pdf]</w:t>
+      </w:r>
+    </w:p>
+    <w:p>
+      <w:pPr>
+        <w:ind w:left="720"/>
+        <w:rPr>
+          <w:sz w:val="18"/>
+          <w:szCs w:val="18"/>
+        </w:rPr>
+      </w:pPr>
+      <w:r>
+        <w:rPr>
+          <w:sz w:val="18"/>
+          <w:szCs w:val="18"/>
+        </w:rPr>
+        <w:t>*</w:t>
+      </w:r>
+      <w:r>
+        <w:rPr>
+          <w:b/>
+          <w:sz w:val="18"/>
+          <w:szCs w:val="18"/>
+        </w:rPr>
+        <w:t xml:space="preserve"> Content Acquisition Date:</w:t>
+      </w:r>
+      <w:r>
+        <w:rPr>
+          <w:b/>
+          <w:sz w:val="18"/>
+          <w:szCs w:val="18"/>
+        </w:rPr>
+        <w:t xml:space="preserve"> </w:t>
+      </w:r>
+      <w:r>
+        <w:rPr>
+          <w:bCs/>
+          <w:sz w:val="18"/>
+          <w:szCs w:val="18"/>
+        </w:rPr>
+        <w:t>8/30/2025</w:t>
+      </w:r>
+    </w:p>
+    <w:p>
+      <w:pPr>
+        <w:ind w:left="720"/>
+        <w:rPr>
+          <w:sz w:val="18"/>
+          <w:szCs w:val="18"/>
+        </w:rPr>
+      </w:pPr>
+      <w:r>
+        <w:rPr>
+          <w:sz w:val="18"/>
+          <w:szCs w:val="18"/>
+        </w:rPr>
+        <w:t>*</w:t>
+      </w:r>
+      <w:r>
+        <w:rPr>
+          <w:b/>
+          <w:sz w:val="18"/>
+          <w:szCs w:val="18"/>
+        </w:rPr>
+        <w:t xml:space="preserve"> Content File Format:</w:t>
+      </w:r>
+      <w:r>
+        <w:rPr>
+          <w:b/>
+          <w:sz w:val="18"/>
+          <w:szCs w:val="18"/>
+        </w:rPr>
+        <w:t xml:space="preserve"> </w:t>
+      </w:r>
+      <w:r>
+        <w:rPr>
+          <w:bCs/>
+          <w:sz w:val="18"/>
+          <w:szCs w:val="18"/>
+        </w:rPr>
+        <w:t>.pdf</w:t>
+      </w:r>
+    </w:p>
+    <w:p>
+      <w:pPr>
+        <w:ind w:left="720"/>
+        <w:rPr>
+          <w:sz w:val="18"/>
+          <w:szCs w:val="18"/>
+        </w:rPr>
+      </w:pPr>
+      <w:r>
+        <w:rPr>
+          <w:sz w:val="18"/>
+          <w:szCs w:val="18"/>
+        </w:rPr>
+        <w:t>*</w:t>
+      </w:r>
+      <w:r>
+        <w:rPr>
+          <w:b/>
+          <w:sz w:val="18"/>
+          <w:szCs w:val="18"/>
+        </w:rPr>
+        <w:t xml:space="preserve"> Content Size:</w:t>
+      </w:r>
+      <w:r>
+        <w:rPr>
+          <w:b/>
+          <w:sz w:val="18"/>
+          <w:szCs w:val="18"/>
+        </w:rPr>
+        <w:t xml:space="preserve"> </w:t>
+      </w:r>
+      <w:r>
+        <w:rPr>
+          <w:bCs/>
+          <w:sz w:val="18"/>
+          <w:szCs w:val="18"/>
+        </w:rPr>
+        <w:t>900</w:t>
+      </w:r>
+      <w:r>
+        <w:rPr>
+          <w:bCs/>
+          <w:sz w:val="18"/>
+          <w:szCs w:val="18"/>
+        </w:rPr>
+        <w:t xml:space="preserve"> </w:t>
+      </w:r>
+      <w:r>
+        <w:rPr>
+          <w:bCs/>
+          <w:sz w:val="18"/>
+          <w:szCs w:val="18"/>
+        </w:rPr>
+        <w:t>KB</w:t>
+      </w:r>
+    </w:p>
+    <w:p>
+      <w:pPr>
+        <w:ind w:left="720"/>
+        <w:rPr>
+          <w:sz w:val="18"/>
+          <w:szCs w:val="18"/>
+        </w:rPr>
+      </w:pPr>
+      <w:r>
+        <w:rPr>
+          <w:sz w:val="18"/>
+          <w:szCs w:val="18"/>
+        </w:rPr>
+        <w:t>*</w:t>
+      </w:r>
+      <w:r>
+        <w:rPr>
+          <w:b/>
+          <w:sz w:val="18"/>
+          <w:szCs w:val="18"/>
+        </w:rPr>
+        <w:t xml:space="preserve"> Content Attributes:</w:t>
+      </w:r>
+      <w:r>
+        <w:rPr>
+          <w:b/>
+          <w:sz w:val="18"/>
+          <w:szCs w:val="18"/>
+        </w:rPr>
+        <w:t xml:space="preserve"> </w:t>
+      </w:r>
+      <w:r>
+        <w:rPr>
+          <w:bCs/>
+          <w:sz w:val="18"/>
+          <w:szCs w:val="18"/>
+        </w:rPr>
+        <w:t xml:space="preserve">Scan Quality: </w:t>
+      </w:r>
+      <w:r>
+        <w:rPr>
+          <w:bCs/>
+          <w:sz w:val="18"/>
+          <w:szCs w:val="18"/>
+        </w:rPr>
+        <w:t>High</w:t>
+      </w:r>
+      <w:r>
+        <w:rPr>
+          <w:bCs/>
+          <w:sz w:val="18"/>
+          <w:szCs w:val="18"/>
+        </w:rPr>
+        <w:t xml:space="preserve">, Pages Number: </w:t>
+      </w:r>
+      <w:r>
+        <w:rPr>
+          <w:bCs/>
+          <w:sz w:val="18"/>
+          <w:szCs w:val="18"/>
+        </w:rPr>
+        <w:t>1</w:t>
+      </w:r>
+    </w:p>
+    <w:p>
+      <w:pPr>
+        <w:ind w:left="720"/>
+        <w:rPr>
+          <w:sz w:val="18"/>
+          <w:szCs w:val="18"/>
+        </w:rPr>
+      </w:pPr>
+      <w:r>
+        <w:rPr>
+          <w:sz w:val="18"/>
+          <w:szCs w:val="18"/>
+        </w:rPr>
+        <w:t>*</w:t>
+      </w:r>
+      <w:r>
+        <w:rPr>
+          <w:b/>
+          <w:sz w:val="18"/>
+          <w:szCs w:val="18"/>
+        </w:rPr>
+        <w:t xml:space="preserve"> Storage Location:</w:t>
+      </w:r>
+      <w:r>
+        <w:rPr>
+          <w:b/>
+          <w:sz w:val="18"/>
+          <w:szCs w:val="18"/>
+        </w:rPr>
+        <w:t xml:space="preserve"> </w:t>
+      </w:r>
+      <w:proofErr w:type="spellStart"/>
+      <w:r>
+        <w:rPr>
+          <w:bCs/>
+          <w:sz w:val="18"/>
+          <w:szCs w:val="18"/>
+        </w:rPr>
+        <w:t>StorageType</w:t>
+      </w:r>
+      <w:proofErr w:type="spellEnd"/>
+      <w:r>
+        <w:rPr>
+          <w:bCs/>
+          <w:sz w:val="18"/>
+          <w:szCs w:val="18"/>
+        </w:rPr>
+        <w:t xml:space="preserve">: Cloud -&gt; Platform: GitHub -&gt; Account: </w:t>
+      </w:r>
+      <w:proofErr w:type="spellStart"/>
+      <w:r>
+        <w:rPr>
+          <w:bCs/>
+          <w:sz w:val="18"/>
+          <w:szCs w:val="18"/>
+        </w:rPr>
+        <w:t>topicsscience</w:t>
+      </w:r>
+      <w:proofErr w:type="spellEnd"/>
+      <w:r>
+        <w:rPr>
+          <w:bCs/>
+          <w:sz w:val="18"/>
+          <w:szCs w:val="18"/>
+        </w:rPr>
+        <w:t xml:space="preserve"> -&gt; Repository: </w:t>
+      </w:r>
+      <w:proofErr w:type="spellStart"/>
+      <w:r>
+        <w:rPr>
+          <w:bCs/>
+          <w:sz w:val="18"/>
+          <w:szCs w:val="18"/>
+        </w:rPr>
+        <w:t>kingdomheartsknowledge</w:t>
+      </w:r>
+      <w:proofErr w:type="spellEnd"/>
+      <w:r>
+        <w:rPr>
+          <w:bCs/>
+          <w:sz w:val="18"/>
+          <w:szCs w:val="18"/>
+        </w:rPr>
+        <w:t xml:space="preserve"> -&gt; Path: Knowledge/2-Science/2-Natural Science/0-Intro to Natural Science</w:t>
+      </w:r>
+      <w:proofErr w:type="gramStart"/>
+      <w:r>
+        <w:rPr>
+          <w:bCs/>
+          <w:sz w:val="18"/>
+          <w:szCs w:val="18"/>
+        </w:rPr>
+        <w:t>/..</w:t>
+      </w:r>
+      <w:proofErr w:type="gramEnd"/>
+    </w:p>
+    <w:p>
+      <w:pPr>
+        <w:ind w:left="720"/>
+        <w:rPr>
+          <w:sz w:val="18"/>
+          <w:szCs w:val="18"/>
+        </w:rPr>
+      </w:pPr>
+      <w:r>
+        <w:rPr>
+          <w:sz w:val="18"/>
+          <w:szCs w:val="18"/>
+        </w:rPr>
+        <w:t>*</w:t>
+      </w:r>
+      <w:r>
+        <w:rPr>
+          <w:b/>
+          <w:sz w:val="18"/>
+          <w:szCs w:val="18"/>
+        </w:rPr>
+        <w:t xml:space="preserve"> Notes:</w:t>
+      </w:r>
+      <w:r>
+        <w:rPr>
+          <w:b/>
+          <w:sz w:val="18"/>
+          <w:szCs w:val="18"/>
+        </w:rPr>
+        <w:t xml:space="preserve"> </w:t>
+      </w:r>
+      <w:r>
+        <w:rPr>
+          <w:bCs/>
+          <w:sz w:val="18"/>
+          <w:szCs w:val="18"/>
+        </w:rPr>
+        <w:t>Wiki Source - [</w:t>
+      </w:r>
+      <w:r>
+        <w:rPr>
+          <w:bCs/>
+          <w:sz w:val="18"/>
+          <w:szCs w:val="18"/>
+        </w:rPr>
+        <w:t>This page was last edited on 21 August 2025, at 14:07 (UTC)</w:t>
+      </w:r>
+      <w:r>
+        <w:rPr>
+          <w:bCs/>
+          <w:sz w:val="18"/>
+          <w:szCs w:val="18"/>
+        </w:rPr>
+        <w:t>]</w:t>
+      </w:r>
+    </w:p>
+    <w:p>
+      <w:pPr>
+        <w:pStyle w:val="Heading2"/>
+      </w:pPr>
+      <w:r>
+        <w:t>Sources - Outline of natural science - Wiki Source</w:t>
+      </w:r>
+    </w:p>
+    <w:p/>
+    <w:p>
+      <w:pPr>
+        <w:pStyle w:val="ListParagraph"/>
+        <w:numPr>
+          <w:ilvl w:val="0"/>
+          <w:numId w:val="6"/>
+        </w:numPr>
+        <w:rPr>
+          <w:sz w:val="18"/>
+          <w:szCs w:val="18"/>
+        </w:rPr>
+      </w:pPr>
+      <w:r>
+        <w:rPr>
+          <w:bCs/>
+          <w:sz w:val="18"/>
+          <w:szCs w:val="18"/>
+        </w:rPr>
+        <w:t>*</w:t>
+      </w:r>
+      <w:r>
+        <w:rPr>
+          <w:b/>
+          <w:sz w:val="18"/>
+          <w:szCs w:val="18"/>
+        </w:rPr>
+        <w:t xml:space="preserve"> </w:t>
+      </w:r>
+      <w:r>
+        <w:rPr>
+          <w:b/>
+          <w:sz w:val="18"/>
+          <w:szCs w:val="18"/>
+        </w:rPr>
+        <w:t xml:space="preserve">ID: </w:t>
+      </w:r>
+      <w:r>
+        <w:rPr>
+          <w:bCs/>
+          <w:sz w:val="18"/>
+          <w:szCs w:val="18"/>
+        </w:rPr>
+        <w:t>156</w:t>
+      </w:r>
+      <w:r>
+        <w:rPr>
+          <w:sz w:val="18"/>
+          <w:szCs w:val="18"/>
+        </w:rPr>
+        <w:br/>
+        <w:t>*</w:t>
+      </w:r>
+      <w:r>
+        <w:rPr>
+          <w:b/>
+          <w:sz w:val="18"/>
+          <w:szCs w:val="18"/>
+        </w:rPr>
+        <w:t xml:space="preserve"> </w:t>
+      </w:r>
+      <w:r>
+        <w:rPr>
+          <w:b/>
+          <w:sz w:val="18"/>
+          <w:szCs w:val="18"/>
+        </w:rPr>
+        <w:t xml:space="preserve">Content </w:t>
+      </w:r>
+      <w:r>
+        <w:rPr>
+          <w:b/>
+          <w:sz w:val="18"/>
+          <w:szCs w:val="18"/>
+        </w:rPr>
+        <w:t xml:space="preserve">Title: </w:t>
+      </w:r>
+      <w:r>
+        <w:rPr>
+          <w:bCs/>
+          <w:sz w:val="18"/>
+          <w:szCs w:val="18"/>
+        </w:rPr>
+        <w:t>[en_wikipedia_org_wiki_Outline_of_natural_science.pdf -&gt; Outline of natural science.pdf] [Wiki Source - Outline of natural science]</w:t>
+      </w:r>
+    </w:p>
+    <w:p>
+      <w:pPr>
+        <w:pStyle w:val="ListParagraph"/>
+        <w:rPr>
+          <w:sz w:val="18"/>
+          <w:szCs w:val="18"/>
+        </w:rPr>
+      </w:pPr>
+      <w:r>
+        <w:rPr>
+          <w:sz w:val="18"/>
+          <w:szCs w:val="18"/>
+        </w:rPr>
+        <w:t>*</w:t>
+      </w:r>
+      <w:r>
+        <w:rPr>
+          <w:b/>
+          <w:sz w:val="18"/>
+          <w:szCs w:val="18"/>
+        </w:rPr>
+        <w:t xml:space="preserve"> Content Type: </w:t>
+      </w:r>
+      <w:r>
+        <w:rPr>
+          <w:bCs/>
+          <w:sz w:val="18"/>
+          <w:szCs w:val="18"/>
+        </w:rPr>
+        <w:t>Document</w:t>
+      </w:r>
+    </w:p>
+    <w:p>
+      <w:pPr>
+        <w:ind w:left="720"/>
+        <w:rPr>
+          <w:sz w:val="18"/>
+          <w:szCs w:val="18"/>
+        </w:rPr>
+      </w:pPr>
+      <w:r>
+        <w:rPr>
+          <w:sz w:val="18"/>
+          <w:szCs w:val="18"/>
+        </w:rPr>
+        <w:t>*</w:t>
+      </w:r>
+      <w:r>
+        <w:rPr>
+          <w:b/>
+          <w:sz w:val="18"/>
+          <w:szCs w:val="18"/>
+        </w:rPr>
+        <w:t xml:space="preserve"> Content Domain:</w:t>
+      </w:r>
+      <w:r>
+        <w:rPr>
+          <w:b/>
+          <w:sz w:val="18"/>
+          <w:szCs w:val="18"/>
+        </w:rPr>
+        <w:t xml:space="preserve"> </w:t>
+      </w:r>
+      <w:r>
+        <w:rPr>
+          <w:bCs/>
+          <w:sz w:val="18"/>
+          <w:szCs w:val="18"/>
+        </w:rPr>
+        <w:t>Educational</w:t>
+      </w:r>
+    </w:p>
+    <w:p>
+      <w:pPr>
+        <w:ind w:left="720"/>
+        <w:rPr>
+          <w:sz w:val="18"/>
+          <w:szCs w:val="18"/>
+        </w:rPr>
+      </w:pPr>
+      <w:r>
+        <w:rPr>
+          <w:sz w:val="18"/>
+          <w:szCs w:val="18"/>
+        </w:rPr>
+        <w:t>*</w:t>
+      </w:r>
+      <w:r>
+        <w:rPr>
+          <w:b/>
+          <w:sz w:val="18"/>
+          <w:szCs w:val="18"/>
+        </w:rPr>
+        <w:t xml:space="preserve"> Source Platform:</w:t>
+      </w:r>
+      <w:r>
+        <w:rPr>
+          <w:b/>
+          <w:sz w:val="18"/>
+          <w:szCs w:val="18"/>
+        </w:rPr>
+        <w:t xml:space="preserve"> </w:t>
+      </w:r>
+      <w:r>
+        <w:rPr>
+          <w:bCs/>
+          <w:sz w:val="18"/>
+          <w:szCs w:val="18"/>
+        </w:rPr>
+        <w:t>Wikipedia (https://www.wikipedia.org)</w:t>
+      </w:r>
+    </w:p>
+    <w:p>
+      <w:pPr>
+        <w:ind w:left="720"/>
+        <w:rPr>
+          <w:sz w:val="18"/>
+          <w:szCs w:val="18"/>
+        </w:rPr>
+      </w:pPr>
+      <w:r>
+        <w:rPr>
+          <w:sz w:val="18"/>
+          <w:szCs w:val="18"/>
+        </w:rPr>
+        <w:t>*</w:t>
+      </w:r>
+      <w:r>
+        <w:rPr>
+          <w:b/>
+          <w:sz w:val="18"/>
+          <w:szCs w:val="18"/>
+        </w:rPr>
+        <w:t xml:space="preserve"> Source Reference:</w:t>
+      </w:r>
+      <w:r>
+        <w:rPr>
+          <w:b/>
+          <w:sz w:val="18"/>
+          <w:szCs w:val="18"/>
+        </w:rPr>
+        <w:t xml:space="preserve"> </w:t>
+      </w:r>
+      <w:hyperlink r:id="rId7" w:history="1">
+        <w:r>
+          <w:rPr>
+            <w:rStyle w:val="Hyperlink"/>
+            <w:bCs/>
+            <w:sz w:val="18"/>
+            <w:szCs w:val="18"/>
           </w:rPr>
           <w:t>https://en.wikipedia.org/wiki/Outline_of_natural_science</w:t>
         </w:r>
       </w:hyperlink>
       <w:r>
-        <w:br/>
-        <w:t xml:space="preserve">* </w:t>
-      </w:r>
-      <w:r>
-        <w:rPr>
-          <w:b/>
-          <w:bCs/>
-        </w:rPr>
-        <w:t>Source Type</w:t>
-      </w:r>
-      <w:r>
-        <w:t xml:space="preserve">: </w:t>
-      </w:r>
-      <w:r>
-        <w:t xml:space="preserve">Converted </w:t>
-      </w:r>
-      <w:r>
-        <w:br/>
-        <w:t xml:space="preserve">* </w:t>
-      </w:r>
-      <w:r>
-        <w:rPr>
-          <w:b/>
-          <w:bCs/>
-        </w:rPr>
-        <w:t>Source Nature:</w:t>
-      </w:r>
-      <w:r>
+        <w:rPr>
+          <w:bCs/>
+          <w:sz w:val="18"/>
+          <w:szCs w:val="18"/>
+        </w:rPr>
         <w:t xml:space="preserve"> </w:t>
       </w:r>
-      <w:r>
-        <w:t>D</w:t>
-      </w:r>
-      <w:r>
-        <w:t>igital</w:t>
-      </w:r>
-      <w:r>
+    </w:p>
+    <w:p>
+      <w:pPr>
+        <w:ind w:left="720"/>
+        <w:rPr>
+          <w:sz w:val="18"/>
+          <w:szCs w:val="18"/>
+        </w:rPr>
+      </w:pPr>
+      <w:r>
+        <w:rPr>
+          <w:sz w:val="18"/>
+          <w:szCs w:val="18"/>
+        </w:rPr>
+        <w:t>*</w:t>
+      </w:r>
+      <w:r>
+        <w:rPr>
+          <w:b/>
+          <w:sz w:val="18"/>
+          <w:szCs w:val="18"/>
+        </w:rPr>
+        <w:t xml:space="preserve"> Source Storage Host:</w:t>
+      </w:r>
+      <w:r>
+        <w:rPr>
+          <w:b/>
+          <w:sz w:val="18"/>
+          <w:szCs w:val="18"/>
+        </w:rPr>
         <w:t xml:space="preserve"> </w:t>
       </w:r>
       <w:r>
-        <w:br/>
-        <w:t xml:space="preserve">* </w:t>
-      </w:r>
-      <w:r>
-        <w:rPr>
-          <w:b/>
-        </w:rPr>
-        <w:t>Storage Host</w:t>
-      </w:r>
-      <w:r>
-        <w:t>: https://en.wikipedia.org [Wikipedia Server]</w:t>
-      </w:r>
-      <w:r>
-        <w:br/>
-        <w:t xml:space="preserve">* </w:t>
-      </w:r>
-      <w:r>
-        <w:rPr>
-          <w:b/>
-        </w:rPr>
-        <w:t>Acquisition Method</w:t>
-      </w:r>
-      <w:r>
-        <w:t xml:space="preserve">: Web Tool: </w:t>
+        <w:rPr>
+          <w:bCs/>
+          <w:sz w:val="18"/>
+          <w:szCs w:val="18"/>
+        </w:rPr>
+        <w:t>https://en.wikipedia.org [Wikipedia Server]</w:t>
+      </w:r>
+    </w:p>
+    <w:p>
+      <w:pPr>
+        <w:ind w:left="720"/>
+        <w:rPr>
+          <w:sz w:val="18"/>
+          <w:szCs w:val="18"/>
+        </w:rPr>
+      </w:pPr>
+      <w:r>
+        <w:rPr>
+          <w:sz w:val="18"/>
+          <w:szCs w:val="18"/>
+        </w:rPr>
+        <w:t>*</w:t>
+      </w:r>
+      <w:r>
+        <w:rPr>
+          <w:b/>
+          <w:sz w:val="18"/>
+          <w:szCs w:val="18"/>
+        </w:rPr>
+        <w:t xml:space="preserve"> Source Nature:</w:t>
+      </w:r>
+      <w:r>
+        <w:rPr>
+          <w:b/>
+          <w:sz w:val="18"/>
+          <w:szCs w:val="18"/>
+        </w:rPr>
+        <w:t xml:space="preserve"> </w:t>
+      </w:r>
+      <w:r>
+        <w:rPr>
+          <w:bCs/>
+          <w:sz w:val="18"/>
+          <w:szCs w:val="18"/>
+        </w:rPr>
+        <w:t>Digital</w:t>
+      </w:r>
+    </w:p>
+    <w:p>
+      <w:pPr>
+        <w:ind w:left="720"/>
+        <w:rPr>
+          <w:sz w:val="18"/>
+          <w:szCs w:val="18"/>
+        </w:rPr>
+      </w:pPr>
+      <w:r>
+        <w:rPr>
+          <w:sz w:val="18"/>
+          <w:szCs w:val="18"/>
+        </w:rPr>
+        <w:t>*</w:t>
+      </w:r>
+      <w:r>
+        <w:rPr>
+          <w:b/>
+          <w:sz w:val="18"/>
+          <w:szCs w:val="18"/>
+        </w:rPr>
+        <w:t xml:space="preserve"> Content Derivation Type:</w:t>
+      </w:r>
+      <w:r>
+        <w:rPr>
+          <w:b/>
+          <w:sz w:val="18"/>
+          <w:szCs w:val="18"/>
+        </w:rPr>
+        <w:t xml:space="preserve"> </w:t>
+      </w:r>
+      <w:r>
+        <w:rPr>
+          <w:bCs/>
+          <w:sz w:val="18"/>
+          <w:szCs w:val="18"/>
+        </w:rPr>
+        <w:t>Converted</w:t>
+      </w:r>
+    </w:p>
+    <w:p>
+      <w:pPr>
+        <w:ind w:left="720"/>
+        <w:rPr>
+          <w:sz w:val="18"/>
+          <w:szCs w:val="18"/>
+        </w:rPr>
+      </w:pPr>
+      <w:r>
+        <w:rPr>
+          <w:sz w:val="18"/>
+          <w:szCs w:val="18"/>
+        </w:rPr>
+        <w:t>*</w:t>
+      </w:r>
+      <w:r>
+        <w:rPr>
+          <w:b/>
+          <w:sz w:val="18"/>
+          <w:szCs w:val="18"/>
+        </w:rPr>
+        <w:t xml:space="preserve"> Content Acquisition Method:</w:t>
+      </w:r>
+      <w:r>
+        <w:rPr>
+          <w:b/>
+          <w:sz w:val="18"/>
+          <w:szCs w:val="18"/>
+        </w:rPr>
+        <w:t xml:space="preserve"> </w:t>
+      </w:r>
+      <w:r>
+        <w:rPr>
+          <w:bCs/>
+          <w:sz w:val="18"/>
+          <w:szCs w:val="18"/>
+        </w:rPr>
+        <w:t xml:space="preserve">Web Tool: </w:t>
       </w:r>
       <w:proofErr w:type="spellStart"/>
       <w:r>
+        <w:rPr>
+          <w:bCs/>
+          <w:sz w:val="18"/>
+          <w:szCs w:val="18"/>
+        </w:rPr>
         <w:t>Sejda</w:t>
       </w:r>
       <w:proofErr w:type="spellEnd"/>
       <w:r>
-        <w:t xml:space="preserve"> - HTML to PDF (https://www.sejda.com/html-to-pdf) [convert html to pdf]</w:t>
-      </w:r>
-      <w:r>
-        <w:br/>
-        <w:t xml:space="preserve">* </w:t>
-      </w:r>
-      <w:r>
-        <w:rPr>
-          <w:b/>
-        </w:rPr>
-        <w:t>File Format</w:t>
-      </w:r>
-      <w:r>
-        <w:t>: .pdf</w:t>
-      </w:r>
-      <w:r>
-        <w:br/>
-        <w:t xml:space="preserve">* </w:t>
-      </w:r>
-      <w:r>
-        <w:rPr>
-          <w:b/>
-        </w:rPr>
-        <w:t>Content Quality</w:t>
-      </w:r>
-      <w:r>
-        <w:t>: High</w:t>
-      </w:r>
-      <w:r>
-        <w:br/>
-        <w:t xml:space="preserve">* </w:t>
-      </w:r>
-      <w:r>
-        <w:rPr>
-          <w:b/>
-        </w:rPr>
-        <w:t>Acquisition Date</w:t>
-      </w:r>
-      <w:r>
-        <w:t>: 8/30/2025</w:t>
-      </w:r>
-      <w:r>
-        <w:br/>
-        <w:t xml:space="preserve">* </w:t>
-      </w:r>
-      <w:r>
-        <w:rPr>
-          <w:b/>
-        </w:rPr>
-        <w:t>Storage Location</w:t>
-      </w:r>
-      <w:r>
-        <w:t xml:space="preserve">: </w:t>
+        <w:rPr>
+          <w:bCs/>
+          <w:sz w:val="18"/>
+          <w:szCs w:val="18"/>
+        </w:rPr>
+        <w:t xml:space="preserve"> - HTML to PDF (</w:t>
+      </w:r>
+      <w:hyperlink r:id="rId8" w:history="1">
+        <w:r>
+          <w:rPr>
+            <w:rStyle w:val="Hyperlink"/>
+            <w:bCs/>
+            <w:sz w:val="18"/>
+            <w:szCs w:val="18"/>
+          </w:rPr>
+          <w:t>https://www.sejda.com/html-to-pdf</w:t>
+        </w:r>
+      </w:hyperlink>
+      <w:r>
+        <w:rPr>
+          <w:bCs/>
+          <w:sz w:val="18"/>
+          <w:szCs w:val="18"/>
+        </w:rPr>
+        <w:t>) [convert html to pdf]</w:t>
+      </w:r>
+    </w:p>
+    <w:p>
+      <w:pPr>
+        <w:ind w:left="720"/>
+        <w:rPr>
+          <w:sz w:val="18"/>
+          <w:szCs w:val="18"/>
+        </w:rPr>
+      </w:pPr>
+      <w:r>
+        <w:rPr>
+          <w:sz w:val="18"/>
+          <w:szCs w:val="18"/>
+        </w:rPr>
+        <w:t>*</w:t>
+      </w:r>
+      <w:r>
+        <w:rPr>
+          <w:b/>
+          <w:sz w:val="18"/>
+          <w:szCs w:val="18"/>
+        </w:rPr>
+        <w:t xml:space="preserve"> Content Acquisition Date:</w:t>
+      </w:r>
+      <w:r>
+        <w:rPr>
+          <w:b/>
+          <w:sz w:val="18"/>
+          <w:szCs w:val="18"/>
+        </w:rPr>
+        <w:t xml:space="preserve"> </w:t>
+      </w:r>
+      <w:r>
+        <w:rPr>
+          <w:bCs/>
+          <w:sz w:val="18"/>
+          <w:szCs w:val="18"/>
+        </w:rPr>
+        <w:t>8/30/2025</w:t>
+      </w:r>
+    </w:p>
+    <w:p>
+      <w:pPr>
+        <w:ind w:left="720"/>
+        <w:rPr>
+          <w:sz w:val="18"/>
+          <w:szCs w:val="18"/>
+        </w:rPr>
+      </w:pPr>
+      <w:r>
+        <w:rPr>
+          <w:sz w:val="18"/>
+          <w:szCs w:val="18"/>
+        </w:rPr>
+        <w:t>*</w:t>
+      </w:r>
+      <w:r>
+        <w:rPr>
+          <w:b/>
+          <w:sz w:val="18"/>
+          <w:szCs w:val="18"/>
+        </w:rPr>
+        <w:t xml:space="preserve"> Content File Format:</w:t>
+      </w:r>
+      <w:r>
+        <w:rPr>
+          <w:b/>
+          <w:sz w:val="18"/>
+          <w:szCs w:val="18"/>
+        </w:rPr>
+        <w:t xml:space="preserve"> </w:t>
+      </w:r>
+      <w:r>
+        <w:rPr>
+          <w:bCs/>
+          <w:sz w:val="18"/>
+          <w:szCs w:val="18"/>
+        </w:rPr>
+        <w:t>.pdf</w:t>
+      </w:r>
+    </w:p>
+    <w:p>
+      <w:pPr>
+        <w:ind w:left="720"/>
+        <w:rPr>
+          <w:sz w:val="18"/>
+          <w:szCs w:val="18"/>
+        </w:rPr>
+      </w:pPr>
+      <w:r>
+        <w:rPr>
+          <w:sz w:val="18"/>
+          <w:szCs w:val="18"/>
+        </w:rPr>
+        <w:t>*</w:t>
+      </w:r>
+      <w:r>
+        <w:rPr>
+          <w:b/>
+          <w:sz w:val="18"/>
+          <w:szCs w:val="18"/>
+        </w:rPr>
+        <w:t xml:space="preserve"> Content Size:</w:t>
+      </w:r>
+      <w:r>
+        <w:rPr>
+          <w:b/>
+          <w:sz w:val="18"/>
+          <w:szCs w:val="18"/>
+        </w:rPr>
+        <w:t xml:space="preserve"> </w:t>
+      </w:r>
+      <w:r>
+        <w:rPr>
+          <w:bCs/>
+          <w:sz w:val="18"/>
+          <w:szCs w:val="18"/>
+        </w:rPr>
+        <w:t>507</w:t>
+      </w:r>
+      <w:r>
+        <w:rPr>
+          <w:bCs/>
+          <w:sz w:val="18"/>
+          <w:szCs w:val="18"/>
+        </w:rPr>
+        <w:t xml:space="preserve"> </w:t>
+      </w:r>
+      <w:r>
+        <w:rPr>
+          <w:bCs/>
+          <w:sz w:val="18"/>
+          <w:szCs w:val="18"/>
+        </w:rPr>
+        <w:t>KB</w:t>
+      </w:r>
+    </w:p>
+    <w:p>
+      <w:pPr>
+        <w:ind w:left="720"/>
+        <w:rPr>
+          <w:sz w:val="18"/>
+          <w:szCs w:val="18"/>
+        </w:rPr>
+      </w:pPr>
+      <w:r>
+        <w:rPr>
+          <w:sz w:val="18"/>
+          <w:szCs w:val="18"/>
+        </w:rPr>
+        <w:t>*</w:t>
+      </w:r>
+      <w:r>
+        <w:rPr>
+          <w:b/>
+          <w:sz w:val="18"/>
+          <w:szCs w:val="18"/>
+        </w:rPr>
+        <w:t xml:space="preserve"> Content Attributes:</w:t>
+      </w:r>
+      <w:r>
+        <w:rPr>
+          <w:b/>
+          <w:sz w:val="18"/>
+          <w:szCs w:val="18"/>
+        </w:rPr>
+        <w:t xml:space="preserve"> </w:t>
+      </w:r>
+      <w:r>
+        <w:rPr>
+          <w:bCs/>
+          <w:sz w:val="18"/>
+          <w:szCs w:val="18"/>
+        </w:rPr>
+        <w:t xml:space="preserve">Scan Quality: </w:t>
+      </w:r>
+      <w:r>
+        <w:rPr>
+          <w:bCs/>
+          <w:sz w:val="18"/>
+          <w:szCs w:val="18"/>
+        </w:rPr>
+        <w:t>High</w:t>
+      </w:r>
+      <w:r>
+        <w:rPr>
+          <w:bCs/>
+          <w:sz w:val="18"/>
+          <w:szCs w:val="18"/>
+        </w:rPr>
+        <w:t xml:space="preserve">, Pages Number: </w:t>
+      </w:r>
+      <w:r>
+        <w:rPr>
+          <w:bCs/>
+          <w:sz w:val="18"/>
+          <w:szCs w:val="18"/>
+        </w:rPr>
+        <w:t>1</w:t>
+      </w:r>
+    </w:p>
+    <w:p>
+      <w:pPr>
+        <w:ind w:left="720"/>
+        <w:rPr>
+          <w:sz w:val="18"/>
+          <w:szCs w:val="18"/>
+        </w:rPr>
+      </w:pPr>
+      <w:r>
+        <w:rPr>
+          <w:sz w:val="18"/>
+          <w:szCs w:val="18"/>
+        </w:rPr>
+        <w:t>*</w:t>
+      </w:r>
+      <w:r>
+        <w:rPr>
+          <w:b/>
+          <w:sz w:val="18"/>
+          <w:szCs w:val="18"/>
+        </w:rPr>
+        <w:t xml:space="preserve"> Storage Location:</w:t>
+      </w:r>
+      <w:r>
+        <w:rPr>
+          <w:b/>
+          <w:sz w:val="18"/>
+          <w:szCs w:val="18"/>
+        </w:rPr>
+        <w:t xml:space="preserve"> </w:t>
       </w:r>
       <w:proofErr w:type="spellStart"/>
       <w:r>
+        <w:rPr>
+          <w:bCs/>
+          <w:sz w:val="18"/>
+          <w:szCs w:val="18"/>
+        </w:rPr>
         <w:t>StorageType</w:t>
       </w:r>
       <w:proofErr w:type="spellEnd"/>
       <w:r>
+        <w:rPr>
+          <w:bCs/>
+          <w:sz w:val="18"/>
+          <w:szCs w:val="18"/>
+        </w:rPr>
         <w:t xml:space="preserve">: Cloud -&gt; Platform: GitHub -&gt; Account: </w:t>
       </w:r>
       <w:proofErr w:type="spellStart"/>
       <w:r>
+        <w:rPr>
+          <w:bCs/>
+          <w:sz w:val="18"/>
+          <w:szCs w:val="18"/>
+        </w:rPr>
         <w:t>topicsscience</w:t>
       </w:r>
       <w:proofErr w:type="spellEnd"/>
       <w:r>
+        <w:rPr>
+          <w:bCs/>
+          <w:sz w:val="18"/>
+          <w:szCs w:val="18"/>
+        </w:rPr>
         <w:t xml:space="preserve"> -&gt; Repository: </w:t>
       </w:r>
       <w:proofErr w:type="spellStart"/>
       <w:r>
+        <w:rPr>
+          <w:bCs/>
+          <w:sz w:val="18"/>
+          <w:szCs w:val="18"/>
+        </w:rPr>
         <w:t>kingdomheartsknowledge</w:t>
       </w:r>
       <w:proofErr w:type="spellEnd"/>
       <w:r>
-        <w:t xml:space="preserve"> -&gt; Path: Knowledge/2-Science/2-Natural Science/0-Intro to Natural Science/..</w:t>
-      </w:r>
-      <w:r>
-        <w:br/>
-        <w:t xml:space="preserve">* </w:t>
-      </w:r>
-      <w:r>
-        <w:rPr>
-          <w:b/>
-        </w:rPr>
-        <w:t>Notes</w:t>
-      </w:r>
-      <w:r>
-        <w:t>: Wiki Source - [This page was last edited on 16 May 2025, at 20:57 (UTC)]</w:t>
-      </w:r>
-    </w:p>
-    <w:p>
-      <w:pPr>
-        <w:bidi/>
+        <w:rPr>
+          <w:bCs/>
+          <w:sz w:val="18"/>
+          <w:szCs w:val="18"/>
+        </w:rPr>
+        <w:t xml:space="preserve"> -&gt; Path: Knowledge/2-Science/2-Natural Science/0-Intro to Natural Science</w:t>
+      </w:r>
+      <w:proofErr w:type="gramStart"/>
+      <w:r>
+        <w:rPr>
+          <w:bCs/>
+          <w:sz w:val="18"/>
+          <w:szCs w:val="18"/>
+        </w:rPr>
+        <w:t>/..</w:t>
+      </w:r>
+      <w:proofErr w:type="gramEnd"/>
+    </w:p>
+    <w:p>
+      <w:pPr>
+        <w:ind w:left="720"/>
+        <w:rPr>
+          <w:sz w:val="18"/>
+          <w:szCs w:val="18"/>
+        </w:rPr>
+      </w:pPr>
+      <w:r>
+        <w:rPr>
+          <w:sz w:val="18"/>
+          <w:szCs w:val="18"/>
+        </w:rPr>
+        <w:t>*</w:t>
+      </w:r>
+      <w:r>
+        <w:rPr>
+          <w:b/>
+          <w:sz w:val="18"/>
+          <w:szCs w:val="18"/>
+        </w:rPr>
+        <w:t xml:space="preserve"> Notes:</w:t>
+      </w:r>
+      <w:r>
+        <w:rPr>
+          <w:b/>
+          <w:sz w:val="18"/>
+          <w:szCs w:val="18"/>
+        </w:rPr>
+        <w:t xml:space="preserve"> </w:t>
+      </w:r>
+      <w:r>
+        <w:rPr>
+          <w:bCs/>
+          <w:sz w:val="18"/>
+          <w:szCs w:val="18"/>
+        </w:rPr>
+        <w:t>Wiki Source - [</w:t>
+      </w:r>
+      <w:r>
+        <w:rPr>
+          <w:bCs/>
+          <w:sz w:val="18"/>
+          <w:szCs w:val="18"/>
+        </w:rPr>
+        <w:t>This page was last edited on 16 May 2025, at 20:57 (UTC)</w:t>
+      </w:r>
+      <w:r>
+        <w:rPr>
+          <w:bCs/>
+          <w:sz w:val="18"/>
+          <w:szCs w:val="18"/>
+        </w:rPr>
+        <w:t>]</w:t>
+      </w:r>
+    </w:p>
+    <w:p>
+      <w:pPr>
+        <w:spacing w:before="240" w:after="240"/>
+        <w:rPr>
+          <w:sz w:val="18"/>
+          <w:szCs w:val="18"/>
+        </w:rPr>
+      </w:pPr>
+    </w:p>
+    <w:p>
+      <w:pPr>
+        <w:spacing w:before="240" w:after="240"/>
+        <w:rPr>
+          <w:sz w:val="18"/>
+          <w:szCs w:val="18"/>
+        </w:rPr>
+      </w:pPr>
+    </w:p>
+    <w:p>
+      <w:pPr>
+        <w:spacing w:before="240" w:after="240"/>
+        <w:rPr>
+          <w:sz w:val="18"/>
+          <w:szCs w:val="18"/>
+        </w:rPr>
+      </w:pPr>
+    </w:p>
+    <w:p>
+      <w:pPr>
+        <w:spacing w:before="240" w:after="240"/>
+        <w:rPr>
+          <w:sz w:val="18"/>
+          <w:szCs w:val="18"/>
+        </w:rPr>
+      </w:pPr>
+    </w:p>
+    <w:p>
+      <w:pPr>
+        <w:spacing w:before="240" w:after="240"/>
+        <w:rPr>
+          <w:sz w:val="18"/>
+          <w:szCs w:val="18"/>
+        </w:rPr>
+      </w:pPr>
+    </w:p>
+    <w:p>
+      <w:pPr>
+        <w:spacing w:before="240" w:after="240"/>
+        <w:rPr>
+          <w:sz w:val="18"/>
+          <w:szCs w:val="18"/>
+        </w:rPr>
+      </w:pPr>
+    </w:p>
+    <w:p>
+      <w:pPr>
+        <w:spacing w:before="240" w:after="240"/>
+        <w:rPr>
+          <w:sz w:val="18"/>
+          <w:szCs w:val="18"/>
+        </w:rPr>
+      </w:pPr>
+    </w:p>
+    <w:p>
+      <w:pPr>
+        <w:spacing w:before="240" w:after="240"/>
+        <w:rPr>
+          <w:sz w:val="18"/>
+          <w:szCs w:val="18"/>
+        </w:rPr>
       </w:pPr>
     </w:p>
     <w:p/>
@@ -546,6 +1708,92 @@
 <file path=word/numbering.xml><?xml version="1.0" encoding="utf-8"?>
 <w:numbering xmlns:wpc="http://schemas.microsoft.com/office/word/2010/wordprocessingCanvas" xmlns:cx="http://schemas.microsoft.com/office/drawing/2014/chartex" xmlns:cx1="http://schemas.microsoft.com/office/drawing/2015/9/8/chartex" xmlns:cx2="http://schemas.microsoft.com/office/drawing/2015/10/21/chartex" xmlns:cx3="http://schemas.microsoft.com/office/drawing/2016/5/9/chartex" xmlns:cx4="http://schemas.microsoft.com/office/drawing/2016/5/10/chartex" xmlns:cx5="http://schemas.microsoft.com/office/drawing/2016/5/11/chartex" xmlns:cx6="http://schemas.microsoft.com/office/drawing/2016/5/12/chartex" xmlns:cx7="http://schemas.microsoft.com/office/drawing/2016/5/13/chartex" xmlns:cx8="http://schemas.microsoft.com/office/drawing/2016/5/14/chartex" xmlns:mc="http://schemas.openxmlformats.org/markup-compatibility/2006" xmlns:aink="http://schemas.microsoft.com/office/drawing/2016/ink" xmlns:am3d="http://schemas.microsoft.com/office/drawing/2017/model3d" xmlns:o="urn:schemas-microsoft-com:office:office" xmlns:oel="http://schemas.microsoft.com/office/2019/extlst" xmlns:r="http://schemas.openxmlformats.org/officeDocument/2006/relationships" xmlns:m="http://schemas.openxmlformats.org/officeDocument/2006/math" xmlns:v="urn:schemas-microsoft-com:vml" xmlns:wp14="http://schemas.microsoft.com/office/word/2010/wordprocessingDrawing" xmlns:wp="http://schemas.openxmlformats.org/drawingml/2006/wordprocessingDrawing" xmlns:w10="urn:schemas-microsoft-com:office:word" xmlns:w="http://schemas.openxmlformats.org/wordprocessingml/2006/main" xmlns:w14="http://schemas.microsoft.com/office/word/2010/wordml" xmlns:w15="http://schemas.microsoft.com/office/word/2012/wordml" xmlns:w16cex="http://schemas.microsoft.com/office/word/2018/wordml/cex" xmlns:w16cid="http://schemas.microsoft.com/office/word/2016/wordml/cid" xmlns:w16="http://schemas.microsoft.com/office/word/2018/wordml" xmlns:w16du="http://schemas.microsoft.com/office/word/2023/wordml/word16du" xmlns:w16sdtdh="http://schemas.microsoft.com/office/word/2020/wordml/sdtdatahash" xmlns:w16sdtfl="http://schemas.microsoft.com/office/word/2024/wordml/sdtformatlock" xmlns:w16se="http://schemas.microsoft.com/office/word/2015/wordml/symex" xmlns:wpg="http://schemas.microsoft.com/office/word/2010/wordprocessingGroup" xmlns:wpi="http://schemas.microsoft.com/office/word/2010/wordprocessingInk" xmlns:wne="http://schemas.microsoft.com/office/word/2006/wordml" xmlns:wps="http://schemas.microsoft.com/office/word/2010/wordprocessingShape" mc:Ignorable="w14 w15 w16se w16cid w16 w16cex w16sdtdh w16sdtfl w16du wp14">
   <w:abstractNum w:abstractNumId="0" w15:restartNumberingAfterBreak="0">
+    <w:nsid w:val="3009172C"/>
+    <w:multiLevelType w:val="hybridMultilevel"/>
+    <w:tmpl w:val="7C6CBA00"/>
+    <w:lvl w:ilvl="0" w:tplc="FFFFFFFF">
+      <w:start w:val="1"/>
+      <w:numFmt w:val="decimal"/>
+      <w:lvlText w:val="%1."/>
+      <w:lvlJc w:val="left"/>
+      <w:pPr>
+        <w:ind w:left="720" w:hanging="360"/>
+      </w:pPr>
+    </w:lvl>
+    <w:lvl w:ilvl="1" w:tplc="FFFFFFFF" w:tentative="1">
+      <w:start w:val="1"/>
+      <w:numFmt w:val="lowerLetter"/>
+      <w:lvlText w:val="%2."/>
+      <w:lvlJc w:val="left"/>
+      <w:pPr>
+        <w:ind w:left="1440" w:hanging="360"/>
+      </w:pPr>
+    </w:lvl>
+    <w:lvl w:ilvl="2" w:tplc="FFFFFFFF" w:tentative="1">
+      <w:start w:val="1"/>
+      <w:numFmt w:val="lowerRoman"/>
+      <w:lvlText w:val="%3."/>
+      <w:lvlJc w:val="right"/>
+      <w:pPr>
+        <w:ind w:left="2160" w:hanging="180"/>
+      </w:pPr>
+    </w:lvl>
+    <w:lvl w:ilvl="3" w:tplc="FFFFFFFF" w:tentative="1">
+      <w:start w:val="1"/>
+      <w:numFmt w:val="decimal"/>
+      <w:lvlText w:val="%4."/>
+      <w:lvlJc w:val="left"/>
+      <w:pPr>
+        <w:ind w:left="2880" w:hanging="360"/>
+      </w:pPr>
+    </w:lvl>
+    <w:lvl w:ilvl="4" w:tplc="FFFFFFFF" w:tentative="1">
+      <w:start w:val="1"/>
+      <w:numFmt w:val="lowerLetter"/>
+      <w:lvlText w:val="%5."/>
+      <w:lvlJc w:val="left"/>
+      <w:pPr>
+        <w:ind w:left="3600" w:hanging="360"/>
+      </w:pPr>
+    </w:lvl>
+    <w:lvl w:ilvl="5" w:tplc="FFFFFFFF" w:tentative="1">
+      <w:start w:val="1"/>
+      <w:numFmt w:val="lowerRoman"/>
+      <w:lvlText w:val="%6."/>
+      <w:lvlJc w:val="right"/>
+      <w:pPr>
+        <w:ind w:left="4320" w:hanging="180"/>
+      </w:pPr>
+    </w:lvl>
+    <w:lvl w:ilvl="6" w:tplc="FFFFFFFF" w:tentative="1">
+      <w:start w:val="1"/>
+      <w:numFmt w:val="decimal"/>
+      <w:lvlText w:val="%7."/>
+      <w:lvlJc w:val="left"/>
+      <w:pPr>
+        <w:ind w:left="5040" w:hanging="360"/>
+      </w:pPr>
+    </w:lvl>
+    <w:lvl w:ilvl="7" w:tplc="FFFFFFFF" w:tentative="1">
+      <w:start w:val="1"/>
+      <w:numFmt w:val="lowerLetter"/>
+      <w:lvlText w:val="%8."/>
+      <w:lvlJc w:val="left"/>
+      <w:pPr>
+        <w:ind w:left="5760" w:hanging="360"/>
+      </w:pPr>
+    </w:lvl>
+    <w:lvl w:ilvl="8" w:tplc="FFFFFFFF" w:tentative="1">
+      <w:start w:val="1"/>
+      <w:numFmt w:val="lowerRoman"/>
+      <w:lvlText w:val="%9."/>
+      <w:lvlJc w:val="right"/>
+      <w:pPr>
+        <w:ind w:left="6480" w:hanging="180"/>
+      </w:pPr>
+    </w:lvl>
+  </w:abstractNum>
+  <w:abstractNum w:abstractNumId="1" w15:restartNumberingAfterBreak="0">
     <w:nsid w:val="44B46510"/>
     <w:multiLevelType w:val="multilevel"/>
     <w:tmpl w:val="E75EBA34"/>
@@ -658,7 +1906,7 @@
       </w:rPr>
     </w:lvl>
   </w:abstractNum>
-  <w:abstractNum w:abstractNumId="1" w15:restartNumberingAfterBreak="0">
+  <w:abstractNum w:abstractNumId="2" w15:restartNumberingAfterBreak="0">
     <w:nsid w:val="64CF3525"/>
     <w:multiLevelType w:val="multilevel"/>
     <w:tmpl w:val="EEEED7BE"/>
@@ -771,7 +2019,7 @@
       </w:rPr>
     </w:lvl>
   </w:abstractNum>
-  <w:abstractNum w:abstractNumId="2" w15:restartNumberingAfterBreak="0">
+  <w:abstractNum w:abstractNumId="3" w15:restartNumberingAfterBreak="0">
     <w:nsid w:val="65040BCA"/>
     <w:multiLevelType w:val="multilevel"/>
     <w:tmpl w:val="3B827BF0"/>
@@ -884,7 +2132,93 @@
       </w:rPr>
     </w:lvl>
   </w:abstractNum>
-  <w:abstractNum w:abstractNumId="3" w15:restartNumberingAfterBreak="0">
+  <w:abstractNum w:abstractNumId="4" w15:restartNumberingAfterBreak="0">
+    <w:nsid w:val="67C1239C"/>
+    <w:multiLevelType w:val="hybridMultilevel"/>
+    <w:tmpl w:val="7C6CBA00"/>
+    <w:lvl w:ilvl="0" w:tplc="0409000F">
+      <w:start w:val="1"/>
+      <w:numFmt w:val="decimal"/>
+      <w:lvlText w:val="%1."/>
+      <w:lvlJc w:val="left"/>
+      <w:pPr>
+        <w:ind w:left="720" w:hanging="360"/>
+      </w:pPr>
+    </w:lvl>
+    <w:lvl w:ilvl="1" w:tplc="04090019" w:tentative="1">
+      <w:start w:val="1"/>
+      <w:numFmt w:val="lowerLetter"/>
+      <w:lvlText w:val="%2."/>
+      <w:lvlJc w:val="left"/>
+      <w:pPr>
+        <w:ind w:left="1440" w:hanging="360"/>
+      </w:pPr>
+    </w:lvl>
+    <w:lvl w:ilvl="2" w:tplc="0409001B" w:tentative="1">
+      <w:start w:val="1"/>
+      <w:numFmt w:val="lowerRoman"/>
+      <w:lvlText w:val="%3."/>
+      <w:lvlJc w:val="right"/>
+      <w:pPr>
+        <w:ind w:left="2160" w:hanging="180"/>
+      </w:pPr>
+    </w:lvl>
+    <w:lvl w:ilvl="3" w:tplc="0409000F" w:tentative="1">
+      <w:start w:val="1"/>
+      <w:numFmt w:val="decimal"/>
+      <w:lvlText w:val="%4."/>
+      <w:lvlJc w:val="left"/>
+      <w:pPr>
+        <w:ind w:left="2880" w:hanging="360"/>
+      </w:pPr>
+    </w:lvl>
+    <w:lvl w:ilvl="4" w:tplc="04090019" w:tentative="1">
+      <w:start w:val="1"/>
+      <w:numFmt w:val="lowerLetter"/>
+      <w:lvlText w:val="%5."/>
+      <w:lvlJc w:val="left"/>
+      <w:pPr>
+        <w:ind w:left="3600" w:hanging="360"/>
+      </w:pPr>
+    </w:lvl>
+    <w:lvl w:ilvl="5" w:tplc="0409001B" w:tentative="1">
+      <w:start w:val="1"/>
+      <w:numFmt w:val="lowerRoman"/>
+      <w:lvlText w:val="%6."/>
+      <w:lvlJc w:val="right"/>
+      <w:pPr>
+        <w:ind w:left="4320" w:hanging="180"/>
+      </w:pPr>
+    </w:lvl>
+    <w:lvl w:ilvl="6" w:tplc="0409000F" w:tentative="1">
+      <w:start w:val="1"/>
+      <w:numFmt w:val="decimal"/>
+      <w:lvlText w:val="%7."/>
+      <w:lvlJc w:val="left"/>
+      <w:pPr>
+        <w:ind w:left="5040" w:hanging="360"/>
+      </w:pPr>
+    </w:lvl>
+    <w:lvl w:ilvl="7" w:tplc="04090019" w:tentative="1">
+      <w:start w:val="1"/>
+      <w:numFmt w:val="lowerLetter"/>
+      <w:lvlText w:val="%8."/>
+      <w:lvlJc w:val="left"/>
+      <w:pPr>
+        <w:ind w:left="5760" w:hanging="360"/>
+      </w:pPr>
+    </w:lvl>
+    <w:lvl w:ilvl="8" w:tplc="0409001B" w:tentative="1">
+      <w:start w:val="1"/>
+      <w:numFmt w:val="lowerRoman"/>
+      <w:lvlText w:val="%9."/>
+      <w:lvlJc w:val="right"/>
+      <w:pPr>
+        <w:ind w:left="6480" w:hanging="180"/>
+      </w:pPr>
+    </w:lvl>
+  </w:abstractNum>
+  <w:abstractNum w:abstractNumId="5" w15:restartNumberingAfterBreak="0">
     <w:nsid w:val="75896711"/>
     <w:multiLevelType w:val="multilevel"/>
     <w:tmpl w:val="0CA6A964"/>
@@ -998,16 +2332,22 @@
     </w:lvl>
   </w:abstractNum>
   <w:num w:numId="1" w16cid:durableId="613943578">
+    <w:abstractNumId w:val="3"/>
+  </w:num>
+  <w:num w:numId="2" w16cid:durableId="769273934">
     <w:abstractNumId w:val="2"/>
   </w:num>
-  <w:num w:numId="2" w16cid:durableId="769273934">
+  <w:num w:numId="3" w16cid:durableId="2041125310">
     <w:abstractNumId w:val="1"/>
   </w:num>
-  <w:num w:numId="3" w16cid:durableId="2041125310">
+  <w:num w:numId="4" w16cid:durableId="2004504199">
+    <w:abstractNumId w:val="5"/>
+  </w:num>
+  <w:num w:numId="5" w16cid:durableId="733893780">
+    <w:abstractNumId w:val="4"/>
+  </w:num>
+  <w:num w:numId="6" w16cid:durableId="381711713">
     <w:abstractNumId w:val="0"/>
-  </w:num>
-  <w:num w:numId="4" w16cid:durableId="2004504199">
-    <w:abstractNumId w:val="3"/>
   </w:num>
 </w:numbering>
 </file>
@@ -1452,7 +2792,6 @@
     <w:next w:val="Normal"/>
     <w:link w:val="Heading2Char"/>
     <w:uiPriority w:val="9"/>
-    <w:semiHidden/>
     <w:unhideWhenUsed/>
     <w:qFormat/>
     <w:rsid w:val="00800528"/>
@@ -1667,7 +3006,6 @@
     <w:basedOn w:val="DefaultParagraphFont"/>
     <w:link w:val="Heading2"/>
     <w:uiPriority w:val="9"/>
-    <w:semiHidden/>
     <w:rsid w:val="00800528"/>
     <w:rPr>
       <w:rFonts w:asciiTheme="majorHAnsi" w:eastAsiaTheme="majorEastAsia" w:hAnsiTheme="majorHAnsi" w:cstheme="majorBidi"/>

</xml_diff>